<commit_message>
first steps of node.js
</commit_message>
<xml_diff>
--- a/SDS_learning_diary.docx
+++ b/SDS_learning_diary.docx
@@ -14,7 +14,6 @@
           <w:lang w:val="en-US"/>
         </w:rPr>
       </w:pPr>
-      <w:proofErr w:type="spellStart"/>
       <w:r>
         <w:rPr>
           <w:rFonts w:ascii="Times New Roman" w:hAnsi="Times New Roman" w:cs="Times New Roman"/>
@@ -23,10 +22,13 @@
           <w:szCs w:val="24"/>
           <w:lang w:val="en-US"/>
         </w:rPr>
-        <w:t>Lappeenrannan</w:t>
-      </w:r>
-      <w:proofErr w:type="spellEnd"/>
-      <w:r>
+        <w:t>Lappeenrannan teknillinen yliopisto</w:t>
+      </w:r>
+    </w:p>
+    <w:p>
+      <w:pPr>
+        <w:pStyle w:val="Otsikko"/>
+        <w:jc w:val="both"/>
         <w:rPr>
           <w:rFonts w:ascii="Times New Roman" w:hAnsi="Times New Roman" w:cs="Times New Roman"/>
           <w:b w:val="0"/>
@@ -34,9 +36,7 @@
           <w:szCs w:val="24"/>
           <w:lang w:val="en-US"/>
         </w:rPr>
-        <w:t xml:space="preserve"> </w:t>
-      </w:r>
-      <w:proofErr w:type="spellStart"/>
+      </w:pPr>
       <w:r>
         <w:rPr>
           <w:rFonts w:ascii="Times New Roman" w:hAnsi="Times New Roman" w:cs="Times New Roman"/>
@@ -45,10 +45,13 @@
           <w:szCs w:val="24"/>
           <w:lang w:val="en-US"/>
         </w:rPr>
-        <w:t>teknillinen</w:t>
-      </w:r>
-      <w:proofErr w:type="spellEnd"/>
-      <w:r>
+        <w:t>School of Business and Management</w:t>
+      </w:r>
+    </w:p>
+    <w:p>
+      <w:pPr>
+        <w:pStyle w:val="Otsikko"/>
+        <w:jc w:val="both"/>
         <w:rPr>
           <w:rFonts w:ascii="Times New Roman" w:hAnsi="Times New Roman" w:cs="Times New Roman"/>
           <w:b w:val="0"/>
@@ -56,10 +59,69 @@
           <w:szCs w:val="24"/>
           <w:lang w:val="en-US"/>
         </w:rPr>
-        <w:t xml:space="preserve"> </w:t>
-      </w:r>
-      <w:proofErr w:type="spellStart"/>
-      <w:r>
+      </w:pPr>
+    </w:p>
+    <w:p>
+      <w:pPr>
+        <w:pStyle w:val="Otsikko"/>
+        <w:jc w:val="left"/>
+        <w:rPr>
+          <w:rFonts w:ascii="Times New Roman" w:hAnsi="Times New Roman"/>
+          <w:b w:val="0"/>
+          <w:sz w:val="24"/>
+          <w:szCs w:val="24"/>
+          <w:lang w:val="en-US"/>
+        </w:rPr>
+      </w:pPr>
+    </w:p>
+    <w:p>
+      <w:pPr>
+        <w:pStyle w:val="Otsikko"/>
+        <w:jc w:val="left"/>
+        <w:rPr>
+          <w:sz w:val="24"/>
+          <w:szCs w:val="24"/>
+          <w:lang w:val="en-US"/>
+        </w:rPr>
+      </w:pPr>
+    </w:p>
+    <w:p>
+      <w:pPr>
+        <w:pStyle w:val="Otsikko"/>
+        <w:jc w:val="left"/>
+        <w:rPr>
+          <w:sz w:val="24"/>
+          <w:szCs w:val="24"/>
+          <w:lang w:val="en-US"/>
+        </w:rPr>
+      </w:pPr>
+    </w:p>
+    <w:p>
+      <w:pPr>
+        <w:pStyle w:val="Otsikko"/>
+        <w:jc w:val="left"/>
+        <w:rPr>
+          <w:sz w:val="24"/>
+          <w:szCs w:val="24"/>
+          <w:lang w:val="en-US"/>
+        </w:rPr>
+      </w:pPr>
+    </w:p>
+    <w:p>
+      <w:pPr>
+        <w:pStyle w:val="Otsikko"/>
+        <w:jc w:val="left"/>
+        <w:rPr>
+          <w:sz w:val="24"/>
+          <w:szCs w:val="24"/>
+          <w:lang w:val="en-US"/>
+        </w:rPr>
+      </w:pPr>
+    </w:p>
+    <w:p>
+      <w:pPr>
+        <w:pStyle w:val="Otsikko"/>
+        <w:jc w:val="both"/>
         <w:rPr>
           <w:rFonts w:ascii="Times New Roman" w:hAnsi="Times New Roman" w:cs="Times New Roman"/>
           <w:b w:val="0"/>
@@ -67,14 +129,8 @@
           <w:szCs w:val="24"/>
           <w:lang w:val="en-US"/>
         </w:rPr>
-        <w:t>yliopisto</w:t>
-      </w:r>
-      <w:proofErr w:type="spellEnd"/>
-    </w:p>
-    <w:p>
-      <w:pPr>
-        <w:pStyle w:val="Otsikko"/>
-        <w:jc w:val="both"/>
+      </w:pPr>
+      <w:r>
         <w:rPr>
           <w:rFonts w:ascii="Times New Roman" w:hAnsi="Times New Roman" w:cs="Times New Roman"/>
           <w:b w:val="0"/>
@@ -82,7 +138,8 @@
           <w:szCs w:val="24"/>
           <w:lang w:val="en-US"/>
         </w:rPr>
-      </w:pPr>
+        <w:t>Sof</w:t>
+      </w:r>
       <w:r>
         <w:rPr>
           <w:rFonts w:ascii="Times New Roman" w:hAnsi="Times New Roman" w:cs="Times New Roman"/>
@@ -91,13 +148,9 @@
           <w:szCs w:val="24"/>
           <w:lang w:val="en-US"/>
         </w:rPr>
-        <w:t>School of Business and Management</w:t>
-      </w:r>
-    </w:p>
-    <w:p>
-      <w:pPr>
-        <w:pStyle w:val="Otsikko"/>
-        <w:jc w:val="both"/>
+        <w:t>t</w:t>
+      </w:r>
+      <w:r>
         <w:rPr>
           <w:rFonts w:ascii="Times New Roman" w:hAnsi="Times New Roman" w:cs="Times New Roman"/>
           <w:b w:val="0"/>
@@ -105,69 +158,13 @@
           <w:szCs w:val="24"/>
           <w:lang w:val="en-US"/>
         </w:rPr>
-      </w:pPr>
+        <w:t>ware Development Skills</w:t>
+      </w:r>
     </w:p>
     <w:p>
       <w:pPr>
         <w:pStyle w:val="Otsikko"/>
         <w:jc w:val="left"/>
-        <w:rPr>
-          <w:rFonts w:ascii="Times New Roman" w:hAnsi="Times New Roman"/>
-          <w:b w:val="0"/>
-          <w:sz w:val="24"/>
-          <w:szCs w:val="24"/>
-          <w:lang w:val="en-US"/>
-        </w:rPr>
-      </w:pPr>
-    </w:p>
-    <w:p>
-      <w:pPr>
-        <w:pStyle w:val="Otsikko"/>
-        <w:jc w:val="left"/>
-        <w:rPr>
-          <w:sz w:val="24"/>
-          <w:szCs w:val="24"/>
-          <w:lang w:val="en-US"/>
-        </w:rPr>
-      </w:pPr>
-    </w:p>
-    <w:p>
-      <w:pPr>
-        <w:pStyle w:val="Otsikko"/>
-        <w:jc w:val="left"/>
-        <w:rPr>
-          <w:sz w:val="24"/>
-          <w:szCs w:val="24"/>
-          <w:lang w:val="en-US"/>
-        </w:rPr>
-      </w:pPr>
-    </w:p>
-    <w:p>
-      <w:pPr>
-        <w:pStyle w:val="Otsikko"/>
-        <w:jc w:val="left"/>
-        <w:rPr>
-          <w:sz w:val="24"/>
-          <w:szCs w:val="24"/>
-          <w:lang w:val="en-US"/>
-        </w:rPr>
-      </w:pPr>
-    </w:p>
-    <w:p>
-      <w:pPr>
-        <w:pStyle w:val="Otsikko"/>
-        <w:jc w:val="left"/>
-        <w:rPr>
-          <w:sz w:val="24"/>
-          <w:szCs w:val="24"/>
-          <w:lang w:val="en-US"/>
-        </w:rPr>
-      </w:pPr>
-    </w:p>
-    <w:p>
-      <w:pPr>
-        <w:pStyle w:val="Otsikko"/>
-        <w:jc w:val="both"/>
         <w:rPr>
           <w:rFonts w:ascii="Times New Roman" w:hAnsi="Times New Roman" w:cs="Times New Roman"/>
           <w:b w:val="0"/>
@@ -176,7 +173,50 @@
           <w:lang w:val="en-US"/>
         </w:rPr>
       </w:pPr>
-      <w:r>
+    </w:p>
+    <w:p>
+      <w:pPr>
+        <w:pStyle w:val="Otsikko"/>
+        <w:jc w:val="left"/>
+        <w:rPr>
+          <w:rFonts w:ascii="Times New Roman" w:hAnsi="Times New Roman" w:cs="Times New Roman"/>
+          <w:sz w:val="24"/>
+          <w:szCs w:val="24"/>
+          <w:lang w:val="en-US"/>
+        </w:rPr>
+      </w:pPr>
+      <w:r>
+        <w:rPr>
+          <w:rFonts w:ascii="Times New Roman" w:hAnsi="Times New Roman" w:cs="Times New Roman"/>
+          <w:sz w:val="24"/>
+          <w:szCs w:val="24"/>
+          <w:lang w:val="en-US"/>
+        </w:rPr>
+        <w:t>Tuomas Mustakallio</w:t>
+      </w:r>
+      <w:r>
+        <w:rPr>
+          <w:rFonts w:ascii="Times New Roman" w:hAnsi="Times New Roman" w:cs="Times New Roman"/>
+          <w:sz w:val="24"/>
+          <w:szCs w:val="24"/>
+          <w:lang w:val="en-US"/>
+        </w:rPr>
+        <w:t xml:space="preserve">, </w:t>
+      </w:r>
+      <w:r>
+        <w:rPr>
+          <w:rFonts w:ascii="Times New Roman" w:hAnsi="Times New Roman" w:cs="Times New Roman"/>
+          <w:sz w:val="24"/>
+          <w:szCs w:val="24"/>
+          <w:lang w:val="en-US"/>
+        </w:rPr>
+        <w:t>0613144</w:t>
+      </w:r>
+    </w:p>
+    <w:p>
+      <w:pPr>
+        <w:pStyle w:val="Otsikko"/>
+        <w:jc w:val="left"/>
         <w:rPr>
           <w:rFonts w:ascii="Times New Roman" w:hAnsi="Times New Roman" w:cs="Times New Roman"/>
           <w:b w:val="0"/>
@@ -184,9 +224,12 @@
           <w:szCs w:val="24"/>
           <w:lang w:val="en-US"/>
         </w:rPr>
-        <w:t>Sof</w:t>
-      </w:r>
-      <w:r>
+      </w:pPr>
+    </w:p>
+    <w:p>
+      <w:pPr>
+        <w:pStyle w:val="Otsikko"/>
+        <w:jc w:val="left"/>
         <w:rPr>
           <w:rFonts w:ascii="Times New Roman" w:hAnsi="Times New Roman" w:cs="Times New Roman"/>
           <w:b w:val="0"/>
@@ -194,18 +237,7 @@
           <w:szCs w:val="24"/>
           <w:lang w:val="en-US"/>
         </w:rPr>
-        <w:t>t</w:t>
-      </w:r>
-      <w:r>
-        <w:rPr>
-          <w:rFonts w:ascii="Times New Roman" w:hAnsi="Times New Roman" w:cs="Times New Roman"/>
-          <w:b w:val="0"/>
-          <w:sz w:val="24"/>
-          <w:szCs w:val="24"/>
-          <w:lang w:val="en-US"/>
-        </w:rPr>
-        <w:t>ware Development Skills</w:t>
-      </w:r>
+      </w:pPr>
     </w:p>
     <w:p>
       <w:pPr>
@@ -213,107 +245,22 @@
         <w:jc w:val="left"/>
         <w:rPr>
           <w:rFonts w:ascii="Times New Roman" w:hAnsi="Times New Roman" w:cs="Times New Roman"/>
-          <w:b w:val="0"/>
-          <w:sz w:val="24"/>
-          <w:szCs w:val="24"/>
-          <w:lang w:val="en-US"/>
-        </w:rPr>
-      </w:pPr>
-    </w:p>
-    <w:p>
-      <w:pPr>
-        <w:pStyle w:val="Otsikko"/>
-        <w:jc w:val="left"/>
+          <w:lang w:val="en-US"/>
+        </w:rPr>
+      </w:pPr>
+      <w:r>
         <w:rPr>
           <w:rFonts w:ascii="Times New Roman" w:hAnsi="Times New Roman" w:cs="Times New Roman"/>
-          <w:sz w:val="24"/>
-          <w:szCs w:val="24"/>
-          <w:lang w:val="en-US"/>
-        </w:rPr>
-      </w:pPr>
+          <w:lang w:val="en-US"/>
+        </w:rPr>
+        <w:t>LEARNING DIARY</w:t>
+      </w:r>
       <w:r>
         <w:rPr>
           <w:rFonts w:ascii="Times New Roman" w:hAnsi="Times New Roman" w:cs="Times New Roman"/>
-          <w:sz w:val="24"/>
-          <w:szCs w:val="24"/>
-          <w:lang w:val="en-US"/>
-        </w:rPr>
-        <w:t>Tuomas Mustakallio</w:t>
-      </w:r>
-      <w:r>
-        <w:rPr>
-          <w:rFonts w:ascii="Times New Roman" w:hAnsi="Times New Roman" w:cs="Times New Roman"/>
-          <w:sz w:val="24"/>
-          <w:szCs w:val="24"/>
-          <w:lang w:val="en-US"/>
-        </w:rPr>
-        <w:t xml:space="preserve">, </w:t>
-      </w:r>
-      <w:r>
-        <w:rPr>
-          <w:rFonts w:ascii="Times New Roman" w:hAnsi="Times New Roman" w:cs="Times New Roman"/>
-          <w:sz w:val="24"/>
-          <w:szCs w:val="24"/>
-          <w:lang w:val="en-US"/>
-        </w:rPr>
-        <w:t>0613144</w:t>
-      </w:r>
-    </w:p>
-    <w:p>
-      <w:pPr>
-        <w:pStyle w:val="Otsikko"/>
-        <w:jc w:val="left"/>
-        <w:rPr>
-          <w:rFonts w:ascii="Times New Roman" w:hAnsi="Times New Roman" w:cs="Times New Roman"/>
-          <w:b w:val="0"/>
-          <w:sz w:val="24"/>
-          <w:szCs w:val="24"/>
-          <w:lang w:val="en-US"/>
-        </w:rPr>
-      </w:pPr>
-    </w:p>
-    <w:p>
-      <w:pPr>
-        <w:pStyle w:val="Otsikko"/>
-        <w:jc w:val="left"/>
-        <w:rPr>
-          <w:rFonts w:ascii="Times New Roman" w:hAnsi="Times New Roman" w:cs="Times New Roman"/>
-          <w:b w:val="0"/>
-          <w:sz w:val="24"/>
-          <w:szCs w:val="24"/>
-          <w:lang w:val="en-US"/>
-        </w:rPr>
-      </w:pPr>
-    </w:p>
-    <w:p>
-      <w:pPr>
-        <w:pStyle w:val="Otsikko"/>
-        <w:jc w:val="left"/>
-        <w:rPr>
-          <w:rFonts w:ascii="Times New Roman" w:hAnsi="Times New Roman" w:cs="Times New Roman"/>
-          <w:lang w:val="en-US"/>
-        </w:rPr>
-      </w:pPr>
-      <w:r>
-        <w:rPr>
-          <w:rFonts w:ascii="Times New Roman" w:hAnsi="Times New Roman" w:cs="Times New Roman"/>
-          <w:lang w:val="en-US"/>
-        </w:rPr>
-        <w:t xml:space="preserve">LEARNING DIARY, </w:t>
-      </w:r>
-      <w:r>
-        <w:rPr>
-          <w:rFonts w:ascii="Times New Roman" w:hAnsi="Times New Roman" w:cs="Times New Roman"/>
-          <w:lang w:val="en-US"/>
-        </w:rPr>
-        <w:t>REST Intro</w:t>
-      </w:r>
-      <w:r>
-        <w:rPr>
-          <w:rFonts w:ascii="Times New Roman" w:hAnsi="Times New Roman" w:cs="Times New Roman"/>
-          <w:lang w:val="en-US"/>
-        </w:rPr>
-        <w:t xml:space="preserve"> MODULE</w:t>
+          <w:lang w:val="en-US"/>
+        </w:rPr>
+        <w:t>, Back-end</w:t>
       </w:r>
     </w:p>
     <w:p>
@@ -422,7 +369,7 @@
           <w:lang w:val="en-US"/>
         </w:rPr>
         <w:lastRenderedPageBreak/>
-        <w:t>LEARNING DIARY</w:t>
+        <w:t>REST Intro MODULE</w:t>
       </w:r>
     </w:p>
     <w:p>
@@ -445,7 +392,31 @@
         <w:rPr>
           <w:lang w:val="en-US"/>
         </w:rPr>
-        <w:t>10.9.2018</w:t>
+        <w:t>3</w:t>
+      </w:r>
+      <w:r>
+        <w:rPr>
+          <w:lang w:val="en-US"/>
+        </w:rPr>
+        <w:t>.</w:t>
+      </w:r>
+      <w:r>
+        <w:rPr>
+          <w:lang w:val="en-US"/>
+        </w:rPr>
+        <w:t>8</w:t>
+      </w:r>
+      <w:r>
+        <w:rPr>
+          <w:lang w:val="en-US"/>
+        </w:rPr>
+        <w:t>.2</w:t>
+      </w:r>
+      <w:r>
+        <w:rPr>
+          <w:lang w:val="en-US"/>
+        </w:rPr>
+        <w:t>021</w:t>
       </w:r>
     </w:p>
     <w:p>
@@ -511,6 +482,12 @@
         </w:rPr>
         <w:t>.</w:t>
       </w:r>
+      <w:r>
+        <w:rPr>
+          <w:lang w:val="en-US"/>
+        </w:rPr>
+        <w:t xml:space="preserve"> Then I created a repository for the course work.</w:t>
+      </w:r>
     </w:p>
     <w:p>
       <w:pPr>
@@ -537,7 +514,13 @@
         <w:rPr>
           <w:lang w:val="en-US"/>
         </w:rPr>
-        <w:t>I learned about,</w:t>
+        <w:t>I learned about</w:t>
+      </w:r>
+      <w:r>
+        <w:rPr>
+          <w:lang w:val="en-US"/>
+        </w:rPr>
+        <w:t>:</w:t>
       </w:r>
     </w:p>
     <w:p>
@@ -589,16 +572,376 @@
         <w:rPr>
           <w:lang w:val="en-US"/>
         </w:rPr>
-        <w:t xml:space="preserve">. REST API means: </w:t>
-      </w:r>
-      <w:proofErr w:type="spellStart"/>
-      <w:r>
-        <w:rPr>
-          <w:lang w:val="en-US"/>
-        </w:rPr>
-        <w:t>REpresentational</w:t>
-      </w:r>
-      <w:proofErr w:type="spellEnd"/>
+        <w:t xml:space="preserve">. REST API means: REpresentational </w:t>
+      </w:r>
+      <w:r>
+        <w:rPr>
+          <w:lang w:val="en-US"/>
+        </w:rPr>
+        <w:t xml:space="preserve">State Transfer. </w:t>
+      </w:r>
+    </w:p>
+    <w:p>
+      <w:pPr>
+        <w:pStyle w:val="Leipteksti"/>
+        <w:rPr>
+          <w:lang w:val="en-US"/>
+        </w:rPr>
+      </w:pPr>
+    </w:p>
+    <w:p>
+      <w:pPr>
+        <w:pStyle w:val="Leipteksti"/>
+        <w:rPr>
+          <w:lang w:val="en-US"/>
+        </w:rPr>
+      </w:pPr>
+      <w:r>
+        <w:rPr>
+          <w:lang w:val="en-US"/>
+        </w:rPr>
+        <w:t>APIs are software that communicate with each other</w:t>
+      </w:r>
+      <w:r>
+        <w:rPr>
+          <w:lang w:val="en-US"/>
+        </w:rPr>
+        <w:t xml:space="preserve">. A REST API </w:t>
+      </w:r>
+      <w:r>
+        <w:rPr>
+          <w:lang w:val="en-US"/>
+        </w:rPr>
+        <w:t>usually works the same as a web page. It gives data when requested</w:t>
+      </w:r>
+      <w:r>
+        <w:rPr>
+          <w:lang w:val="en-US"/>
+        </w:rPr>
+        <w:t xml:space="preserve"> through a http request</w:t>
+      </w:r>
+      <w:r>
+        <w:rPr>
+          <w:lang w:val="en-US"/>
+        </w:rPr>
+        <w:t>.</w:t>
+      </w:r>
+    </w:p>
+    <w:p>
+      <w:pPr>
+        <w:pStyle w:val="Leipteksti"/>
+        <w:rPr>
+          <w:lang w:val="en-US"/>
+        </w:rPr>
+      </w:pPr>
+    </w:p>
+    <w:p>
+      <w:pPr>
+        <w:pStyle w:val="Leipteksti"/>
+        <w:rPr>
+          <w:lang w:val="en-US"/>
+        </w:rPr>
+      </w:pPr>
+      <w:r>
+        <w:rPr>
+          <w:lang w:val="en-US"/>
+        </w:rPr>
+        <w:t>You can either get or post data t</w:t>
+      </w:r>
+      <w:r>
+        <w:rPr>
+          <w:lang w:val="en-US"/>
+        </w:rPr>
+        <w:t>h</w:t>
+      </w:r>
+      <w:r>
+        <w:rPr>
+          <w:lang w:val="en-US"/>
+        </w:rPr>
+        <w:t>rough</w:t>
+      </w:r>
+      <w:r>
+        <w:rPr>
+          <w:lang w:val="en-US"/>
+        </w:rPr>
+        <w:t xml:space="preserve"> apis. Postman</w:t>
+      </w:r>
+      <w:r>
+        <w:rPr>
+          <w:lang w:val="en-US"/>
+        </w:rPr>
+        <w:t xml:space="preserve"> is a good tool that will create post requests and create the headers for you.</w:t>
+      </w:r>
+    </w:p>
+    <w:p>
+      <w:pPr>
+        <w:pStyle w:val="Leipteksti"/>
+        <w:rPr>
+          <w:lang w:val="en-US"/>
+        </w:rPr>
+      </w:pPr>
+    </w:p>
+    <w:p>
+      <w:pPr>
+        <w:pStyle w:val="Leipteksti"/>
+        <w:rPr>
+          <w:lang w:val="en-US"/>
+        </w:rPr>
+      </w:pPr>
+    </w:p>
+    <w:p>
+      <w:pPr>
+        <w:pStyle w:val="Leipteksti"/>
+        <w:rPr>
+          <w:lang w:val="en-US"/>
+        </w:rPr>
+      </w:pPr>
+    </w:p>
+    <w:p>
+      <w:pPr>
+        <w:pStyle w:val="Leipteksti"/>
+        <w:rPr>
+          <w:lang w:val="en-US"/>
+        </w:rPr>
+      </w:pPr>
+    </w:p>
+    <w:p>
+      <w:pPr>
+        <w:pStyle w:val="Leipteksti"/>
+        <w:rPr>
+          <w:lang w:val="en-US"/>
+        </w:rPr>
+      </w:pPr>
+    </w:p>
+    <w:p>
+      <w:pPr>
+        <w:pStyle w:val="Leipteksti"/>
+        <w:rPr>
+          <w:lang w:val="en-US"/>
+        </w:rPr>
+      </w:pPr>
+    </w:p>
+    <w:p>
+      <w:pPr>
+        <w:pStyle w:val="Leipteksti"/>
+        <w:rPr>
+          <w:lang w:val="en-US"/>
+        </w:rPr>
+      </w:pPr>
+    </w:p>
+    <w:p>
+      <w:pPr>
+        <w:pStyle w:val="Leipteksti"/>
+        <w:rPr>
+          <w:lang w:val="en-US"/>
+        </w:rPr>
+      </w:pPr>
+    </w:p>
+    <w:p>
+      <w:pPr>
+        <w:pStyle w:val="Leipteksti"/>
+        <w:rPr>
+          <w:lang w:val="en-US"/>
+        </w:rPr>
+      </w:pPr>
+    </w:p>
+    <w:p>
+      <w:pPr>
+        <w:pStyle w:val="Leipteksti"/>
+        <w:rPr>
+          <w:lang w:val="en-US"/>
+        </w:rPr>
+      </w:pPr>
+    </w:p>
+    <w:p>
+      <w:pPr>
+        <w:pStyle w:val="Leipteksti"/>
+        <w:rPr>
+          <w:lang w:val="en-US"/>
+        </w:rPr>
+      </w:pPr>
+    </w:p>
+    <w:p>
+      <w:pPr>
+        <w:pStyle w:val="Leipteksti"/>
+        <w:rPr>
+          <w:lang w:val="en-US"/>
+        </w:rPr>
+      </w:pPr>
+    </w:p>
+    <w:p>
+      <w:pPr>
+        <w:pStyle w:val="Leipteksti"/>
+        <w:rPr>
+          <w:lang w:val="en-US"/>
+        </w:rPr>
+      </w:pPr>
+    </w:p>
+    <w:p>
+      <w:pPr>
+        <w:pStyle w:val="Leipteksti"/>
+        <w:rPr>
+          <w:lang w:val="en-US"/>
+        </w:rPr>
+      </w:pPr>
+    </w:p>
+    <w:p>
+      <w:pPr>
+        <w:pStyle w:val="Leipteksti"/>
+        <w:rPr>
+          <w:b/>
+          <w:bCs/>
+          <w:sz w:val="28"/>
+          <w:szCs w:val="28"/>
+          <w:lang w:val="en-US"/>
+        </w:rPr>
+      </w:pPr>
+      <w:r>
+        <w:rPr>
+          <w:sz w:val="28"/>
+          <w:szCs w:val="28"/>
+          <w:lang w:val="en-US"/>
+        </w:rPr>
+        <w:br w:type="page"/>
+      </w:r>
+      <w:r>
+        <w:rPr>
+          <w:b/>
+          <w:bCs/>
+          <w:sz w:val="28"/>
+          <w:szCs w:val="28"/>
+          <w:lang w:val="en-US"/>
+        </w:rPr>
+        <w:lastRenderedPageBreak/>
+        <w:t>NodeJS MODULE</w:t>
+      </w:r>
+    </w:p>
+    <w:p>
+      <w:pPr>
+        <w:pStyle w:val="Leipteksti"/>
+        <w:rPr>
+          <w:b/>
+          <w:bCs/>
+          <w:sz w:val="28"/>
+          <w:szCs w:val="28"/>
+          <w:lang w:val="en-US"/>
+        </w:rPr>
+      </w:pPr>
+    </w:p>
+    <w:p>
+      <w:pPr>
+        <w:pStyle w:val="Leipteksti"/>
+        <w:rPr>
+          <w:b/>
+          <w:lang w:val="en-US"/>
+        </w:rPr>
+      </w:pPr>
+    </w:p>
+    <w:p>
+      <w:pPr>
+        <w:pStyle w:val="Leipteksti"/>
+        <w:rPr>
+          <w:lang w:val="en-US"/>
+        </w:rPr>
+      </w:pPr>
+      <w:r>
+        <w:rPr>
+          <w:lang w:val="en-US"/>
+        </w:rPr>
+        <w:t>3.8.2021</w:t>
+      </w:r>
+    </w:p>
+    <w:p>
+      <w:pPr>
+        <w:pStyle w:val="Leipteksti"/>
+        <w:rPr>
+          <w:lang w:val="en-US"/>
+        </w:rPr>
+      </w:pPr>
+    </w:p>
+    <w:p>
+      <w:pPr>
+        <w:pStyle w:val="Leipteksti"/>
+        <w:rPr>
+          <w:lang w:val="en-US"/>
+        </w:rPr>
+      </w:pPr>
+      <w:r>
+        <w:rPr>
+          <w:lang w:val="en-US"/>
+        </w:rPr>
+        <w:t>Node.JS is not a language</w:t>
+      </w:r>
+      <w:r>
+        <w:rPr>
+          <w:lang w:val="en-US"/>
+        </w:rPr>
+        <w:t xml:space="preserve"> but it lets you run JavaScript code on the server.</w:t>
+      </w:r>
+      <w:r>
+        <w:rPr>
+          <w:lang w:val="en-US"/>
+        </w:rPr>
+        <w:t xml:space="preserve"> It is fast, efficient and highly sc</w:t>
+      </w:r>
+      <w:r>
+        <w:rPr>
+          <w:lang w:val="en-US"/>
+        </w:rPr>
+        <w:t>labale. It’s popular in the industry and it allows you to use the same language on front and back-end</w:t>
+      </w:r>
+      <w:r>
+        <w:rPr>
+          <w:lang w:val="en-US"/>
+        </w:rPr>
+        <w:t xml:space="preserve">. </w:t>
+      </w:r>
+    </w:p>
+    <w:p>
+      <w:pPr>
+        <w:pStyle w:val="Leipteksti"/>
+        <w:rPr>
+          <w:lang w:val="en-US"/>
+        </w:rPr>
+      </w:pPr>
+    </w:p>
+    <w:p>
+      <w:pPr>
+        <w:pStyle w:val="Leipteksti"/>
+        <w:rPr>
+          <w:lang w:val="en-US"/>
+        </w:rPr>
+      </w:pPr>
+      <w:r>
+        <w:rPr>
+          <w:lang w:val="en-US"/>
+        </w:rPr>
+        <w:t>It works on a single threa</w:t>
+      </w:r>
+      <w:r>
+        <w:rPr>
+          <w:lang w:val="en-US"/>
+        </w:rPr>
+        <w:t>d.</w:t>
+      </w:r>
+      <w:r>
+        <w:rPr>
+          <w:lang w:val="en-US"/>
+        </w:rPr>
+        <w:t xml:space="preserve"> Events go through a event loop.</w:t>
+      </w:r>
+      <w:r>
+        <w:rPr>
+          <w:lang w:val="en-US"/>
+        </w:rPr>
+        <w:t xml:space="preserve"> Node is good for anything that is not CPU intensive </w:t>
+      </w:r>
+      <w:r>
+        <w:rPr>
+          <w:lang w:val="en-US"/>
+        </w:rPr>
+        <w:t>for example</w:t>
+      </w:r>
       <w:r>
         <w:rPr>
           <w:lang w:val="en-US"/>
@@ -609,35 +952,199 @@
         <w:rPr>
           <w:lang w:val="en-US"/>
         </w:rPr>
-        <w:t xml:space="preserve">State Transfer. </w:t>
-      </w:r>
-    </w:p>
-    <w:p>
-      <w:pPr>
-        <w:pStyle w:val="Leipteksti"/>
-        <w:rPr>
-          <w:lang w:val="en-US"/>
-        </w:rPr>
-      </w:pPr>
-    </w:p>
-    <w:p>
-      <w:pPr>
-        <w:pStyle w:val="Leipteksti"/>
-        <w:rPr>
-          <w:lang w:val="en-US"/>
-        </w:rPr>
-      </w:pPr>
-      <w:r>
-        <w:rPr>
-          <w:lang w:val="en-US"/>
-        </w:rPr>
-        <w:t>APIs are software that communicate with each other</w:t>
-      </w:r>
-      <w:r>
-        <w:rPr>
-          <w:lang w:val="en-US"/>
-        </w:rPr>
-        <w:t xml:space="preserve">. A REST API is </w:t>
+        <w:t>CPU calculations.</w:t>
+      </w:r>
+      <w:r>
+        <w:rPr>
+          <w:lang w:val="en-US"/>
+        </w:rPr>
+        <w:t xml:space="preserve"> “</w:t>
+      </w:r>
+      <w:r>
+        <w:rPr>
+          <w:lang w:val="en-US"/>
+        </w:rPr>
+        <w:t>npm</w:t>
+      </w:r>
+      <w:r>
+        <w:rPr>
+          <w:lang w:val="en-US"/>
+        </w:rPr>
+        <w:t>”</w:t>
+      </w:r>
+      <w:r>
+        <w:rPr>
+          <w:lang w:val="en-US"/>
+        </w:rPr>
+        <w:t xml:space="preserve"> manages node packages.</w:t>
+      </w:r>
+    </w:p>
+    <w:p>
+      <w:pPr>
+        <w:pStyle w:val="Leipteksti"/>
+        <w:rPr>
+          <w:lang w:val="en-US"/>
+        </w:rPr>
+      </w:pPr>
+    </w:p>
+    <w:p>
+      <w:pPr>
+        <w:pStyle w:val="Leipteksti"/>
+        <w:rPr>
+          <w:lang w:val="en-US"/>
+        </w:rPr>
+      </w:pPr>
+      <w:r>
+        <w:rPr>
+          <w:lang w:val="en-US"/>
+        </w:rPr>
+        <w:t>I installed node.js on my computer</w:t>
+      </w:r>
+      <w:r>
+        <w:rPr>
+          <w:lang w:val="en-US"/>
+        </w:rPr>
+        <w:t xml:space="preserve"> through its website.</w:t>
+      </w:r>
+      <w:r>
+        <w:rPr>
+          <w:lang w:val="en-US"/>
+        </w:rPr>
+        <w:t xml:space="preserve"> Then I </w:t>
+      </w:r>
+      <w:r>
+        <w:rPr>
+          <w:lang w:val="en-US"/>
+        </w:rPr>
+        <w:t xml:space="preserve">created package.json where I store my </w:t>
+      </w:r>
+      <w:r>
+        <w:rPr>
+          <w:lang w:val="en-US"/>
+        </w:rPr>
+        <w:t>dependencies</w:t>
+      </w:r>
+      <w:r>
+        <w:rPr>
+          <w:lang w:val="en-US"/>
+        </w:rPr>
+        <w:t>.</w:t>
+      </w:r>
+      <w:r>
+        <w:rPr>
+          <w:lang w:val="en-US"/>
+        </w:rPr>
+        <w:t xml:space="preserve"> I installed uuid</w:t>
+      </w:r>
+      <w:r>
+        <w:rPr>
+          <w:lang w:val="en-US"/>
+        </w:rPr>
+        <w:t xml:space="preserve"> and nodemon.</w:t>
+      </w:r>
+      <w:r>
+        <w:rPr>
+          <w:lang w:val="en-US"/>
+        </w:rPr>
+        <w:t xml:space="preserve"> Even if I would delete these modules I could simply install them again through the package using “npm install”-command.</w:t>
+      </w:r>
+    </w:p>
+    <w:p>
+      <w:pPr>
+        <w:pStyle w:val="Leipteksti"/>
+        <w:rPr>
+          <w:lang w:val="en-US"/>
+        </w:rPr>
+      </w:pPr>
+    </w:p>
+    <w:p>
+      <w:pPr>
+        <w:pStyle w:val="Leipteksti"/>
+        <w:rPr>
+          <w:lang w:val="en-US"/>
+        </w:rPr>
+      </w:pPr>
+      <w:r>
+        <w:rPr>
+          <w:lang w:val="en-US"/>
+        </w:rPr>
+        <w:t xml:space="preserve">Then I learned </w:t>
+      </w:r>
+      <w:r>
+        <w:rPr>
+          <w:lang w:val="en-US"/>
+        </w:rPr>
+        <w:t xml:space="preserve">how to make simple classes in js. </w:t>
+      </w:r>
+      <w:r>
+        <w:rPr>
+          <w:lang w:val="en-US"/>
+        </w:rPr>
+        <w:t xml:space="preserve">Object-oriented programming is not that new to </w:t>
+      </w:r>
+      <w:r>
+        <w:rPr>
+          <w:lang w:val="en-US"/>
+        </w:rPr>
+        <w:t>me,</w:t>
+      </w:r>
+      <w:r>
+        <w:rPr>
+          <w:lang w:val="en-US"/>
+        </w:rPr>
+        <w:t xml:space="preserve"> so I understood how to create methods and </w:t>
+      </w:r>
+      <w:r>
+        <w:rPr>
+          <w:lang w:val="en-US"/>
+        </w:rPr>
+        <w:t>constructors</w:t>
+      </w:r>
+      <w:r>
+        <w:rPr>
+          <w:lang w:val="en-US"/>
+        </w:rPr>
+        <w:t>.</w:t>
+      </w:r>
+    </w:p>
+    <w:p>
+      <w:pPr>
+        <w:pStyle w:val="Leipteksti"/>
+        <w:rPr>
+          <w:lang w:val="en-US"/>
+        </w:rPr>
+      </w:pPr>
+    </w:p>
+    <w:p>
+      <w:pPr>
+        <w:pStyle w:val="Leipteksti"/>
+        <w:rPr>
+          <w:lang w:val="en-US"/>
+        </w:rPr>
+      </w:pPr>
+      <w:r>
+        <w:rPr>
+          <w:lang w:val="en-US"/>
+        </w:rPr>
+        <w:t>Video 23:34</w:t>
+      </w:r>
+    </w:p>
+    <w:p>
+      <w:pPr>
+        <w:pStyle w:val="Leipteksti"/>
+        <w:rPr>
+          <w:lang w:val="en-US"/>
+        </w:rPr>
+      </w:pPr>
+      <w:r>
+        <w:rPr>
+          <w:b/>
+          <w:bCs/>
+          <w:sz w:val="28"/>
+          <w:szCs w:val="28"/>
+          <w:lang w:val="en-US"/>
+        </w:rPr>
+        <w:br w:type="page"/>
       </w:r>
     </w:p>
     <w:sectPr>
@@ -1714,6 +2221,7 @@
     <w:lsdException w:name="Strong" w:qFormat="1"/>
     <w:lsdException w:name="Emphasis" w:qFormat="1"/>
     <w:lsdException w:name="HTML Variable" w:semiHidden="1" w:unhideWhenUsed="1"/>
+    <w:lsdException w:name="Normal Table" w:semiHidden="1" w:unhideWhenUsed="1"/>
     <w:lsdException w:name="Outline List 3" w:semiHidden="1" w:unhideWhenUsed="1"/>
     <w:lsdException w:name="Table Simple 1" w:semiHidden="1" w:unhideWhenUsed="1"/>
     <w:lsdException w:name="Table Simple 2" w:semiHidden="1" w:unhideWhenUsed="1"/>
@@ -1756,7 +2264,9 @@
     <w:lsdException w:name="Table Subtle 2" w:semiHidden="1" w:unhideWhenUsed="1"/>
     <w:lsdException w:name="Table Web 1" w:semiHidden="1" w:unhideWhenUsed="1"/>
     <w:lsdException w:name="Table Web 2" w:semiHidden="1" w:unhideWhenUsed="1"/>
+    <w:lsdException w:name="Table Web 3" w:semiHidden="1" w:unhideWhenUsed="1"/>
     <w:lsdException w:name="Balloon Text" w:semiHidden="1" w:unhideWhenUsed="1"/>
+    <w:lsdException w:name="Table Theme" w:semiHidden="1" w:unhideWhenUsed="1"/>
     <w:lsdException w:name="Placeholder Text" w:semiHidden="1" w:uiPriority="99"/>
     <w:lsdException w:name="No Spacing" w:uiPriority="1" w:qFormat="1"/>
     <w:lsdException w:name="Light Shading" w:uiPriority="60"/>
@@ -2164,7 +2674,6 @@
   <w:style w:type="character" w:default="1" w:styleId="Kappaleenoletusfontti">
     <w:name w:val="Default Paragraph Font"/>
     <w:uiPriority w:val="1"/>
-    <w:semiHidden/>
     <w:unhideWhenUsed/>
   </w:style>
   <w:style w:type="table" w:default="1" w:styleId="Normaalitaulukko">
@@ -3085,15 +3594,6 @@
 </file>
 
 <file path=customXml/item1.xml><?xml version="1.0" encoding="utf-8"?>
-<?mso-contentType ?>
-<FormTemplates xmlns="http://schemas.microsoft.com/sharepoint/v3/contenttype/forms">
-  <Display>DocumentLibraryForm</Display>
-  <Edit>DocumentLibraryForm</Edit>
-  <New>DocumentLibraryForm</New>
-</FormTemplates>
-</file>
-
-<file path=customXml/item2.xml><?xml version="1.0" encoding="utf-8"?>
 <ct:contentTypeSchema xmlns:ct="http://schemas.microsoft.com/office/2006/metadata/contentType" xmlns:ma="http://schemas.microsoft.com/office/2006/metadata/properties/metaAttributes" ct:_="" ma:_="" ma:contentTypeName="Asiakirja" ma:contentTypeID="0x01010017418C401CCB2042A3A99A19F43F356D" ma:contentTypeVersion="1" ma:contentTypeDescription="Luo uusi asiakirja." ma:contentTypeScope="" ma:versionID="f4b075d3ca74a5dbaed73e767a156aa0">
   <xsd:schema xmlns:xsd="http://www.w3.org/2001/XMLSchema" xmlns:p="http://schemas.microsoft.com/office/2006/metadata/properties" xmlns:ns1="http://schemas.microsoft.com/sharepoint/v3" targetNamespace="http://schemas.microsoft.com/office/2006/metadata/properties" ma:root="true" ma:fieldsID="4340a008e99365d80b71206bae222996" ns1:_="">
     <xsd:import namespace="http://schemas.microsoft.com/sharepoint/v3"/>
@@ -3159,6 +3659,15 @@
 </ct:contentTypeSchema>
 </file>
 
+<file path=customXml/item2.xml><?xml version="1.0" encoding="utf-8"?>
+<?mso-contentType ?>
+<FormTemplates xmlns="http://schemas.microsoft.com/sharepoint/v3/contenttype/forms">
+  <Display>DocumentLibraryForm</Display>
+  <Edit>DocumentLibraryForm</Edit>
+  <New>DocumentLibraryForm</New>
+</FormTemplates>
+</file>
+
 <file path=customXml/item3.xml><?xml version="1.0" encoding="utf-8"?>
 <p:properties xmlns:p="http://schemas.microsoft.com/office/2006/metadata/properties" xmlns:xsi="http://www.w3.org/2001/XMLSchema-instance" xmlns:pc="http://schemas.microsoft.com/office/infopath/2007/PartnerControls">
   <documentManagement>
@@ -3169,14 +3678,6 @@
 </file>
 
 <file path=customXml/itemProps1.xml><?xml version="1.0" encoding="utf-8"?>
-<ds:datastoreItem xmlns:ds="http://schemas.openxmlformats.org/officeDocument/2006/customXml" ds:itemID="{13FBD2FA-5696-460D-A278-9A302A0F72AE}">
-  <ds:schemaRefs>
-    <ds:schemaRef ds:uri="http://schemas.microsoft.com/sharepoint/v3/contenttype/forms"/>
-  </ds:schemaRefs>
-</ds:datastoreItem>
-</file>
-
-<file path=customXml/itemProps2.xml><?xml version="1.0" encoding="utf-8"?>
 <ds:datastoreItem xmlns:ds="http://schemas.openxmlformats.org/officeDocument/2006/customXml" ds:itemID="{B9A87442-5A7B-46FD-BD28-170CE9B7256F}">
   <ds:schemaRefs>
     <ds:schemaRef ds:uri="http://schemas.microsoft.com/office/2006/metadata/contentType"/>
@@ -3193,6 +3694,14 @@
 </ds:datastoreItem>
 </file>
 
+<file path=customXml/itemProps2.xml><?xml version="1.0" encoding="utf-8"?>
+<ds:datastoreItem xmlns:ds="http://schemas.openxmlformats.org/officeDocument/2006/customXml" ds:itemID="{13FBD2FA-5696-460D-A278-9A302A0F72AE}">
+  <ds:schemaRefs>
+    <ds:schemaRef ds:uri="http://schemas.microsoft.com/sharepoint/v3/contenttype/forms"/>
+  </ds:schemaRefs>
+</ds:datastoreItem>
+</file>
+
 <file path=customXml/itemProps3.xml><?xml version="1.0" encoding="utf-8"?>
 <ds:datastoreItem xmlns:ds="http://schemas.openxmlformats.org/officeDocument/2006/customXml" ds:itemID="{FA8F0064-303C-446D-896E-46EEB9A79DC3}">
   <ds:schemaRefs>

</xml_diff>